<commit_message>
Sat Psali first pass, Sat Theotokia finished references
</commit_message>
<xml_diff>
--- a/Psalmody Source/25 Saturday Theotokia.docx
+++ b/Psalmody Source/25 Saturday Theotokia.docx
@@ -338,7 +338,11 @@
           <w:tcPr>
             <w:tcW w:w="702" w:type="pct"/>
           </w:tcPr>
-          <w:p/>
+          <w:p>
+            <w:r>
+              <w:t>O chaste and undefiled: and holy in everything: who brought God to us: carried in her arms;</w:t>
+            </w:r>
+          </w:p>
         </w:tc>
         <w:tc>
           <w:tcPr>
@@ -513,7 +517,11 @@
           <w:tcPr>
             <w:tcW w:w="702" w:type="pct"/>
           </w:tcPr>
-          <w:p/>
+          <w:p>
+            <w:r>
+              <w:t>The whole creation rejoiced with you: proclaiming and saying: "Hail to you, O full of grace: the Lord is with you".</w:t>
+            </w:r>
+          </w:p>
         </w:tc>
         <w:tc>
           <w:tcPr>
@@ -691,7 +699,11 @@
           <w:tcPr>
             <w:tcW w:w="702" w:type="pct"/>
           </w:tcPr>
-          <w:p/>
+          <w:p>
+            <w:r>
+              <w:t>Hail to you who is full of grace: Hail to you who has found grace: Hail to you who has given birth to Christ: the Lord is with you.</w:t>
+            </w:r>
+          </w:p>
         </w:tc>
         <w:tc>
           <w:tcPr>
@@ -1033,7 +1045,16 @@
           <w:tcPr>
             <w:tcW w:w="702" w:type="pct"/>
           </w:tcPr>
-          <w:p/>
+          <w:p>
+            <w:r>
+              <w:lastRenderedPageBreak/>
+              <w:t xml:space="preserve">We bless your greatness: O wise Virgin: and give you </w:t>
+            </w:r>
+            <w:r>
+              <w:lastRenderedPageBreak/>
+              <w:t>greetings: with Gabriel the Angel;</w:t>
+            </w:r>
+          </w:p>
         </w:tc>
         <w:tc>
           <w:tcPr>
@@ -1041,6 +1062,7 @@
           </w:tcPr>
           <w:p>
             <w:r>
+              <w:lastRenderedPageBreak/>
               <w:t xml:space="preserve">We bless your greatness: O wise Virgin: We give you </w:t>
             </w:r>
             <w:r>
@@ -1213,7 +1235,11 @@
           <w:tcPr>
             <w:tcW w:w="702" w:type="pct"/>
           </w:tcPr>
-          <w:p/>
+          <w:p>
+            <w:r>
+              <w:t>For through your Fruit: salvation raised our race: God joined with us again: through His goodness.</w:t>
+            </w:r>
+          </w:p>
         </w:tc>
         <w:tc>
           <w:tcPr>
@@ -1384,7 +1410,11 @@
           <w:tcPr>
             <w:tcW w:w="702" w:type="pct"/>
           </w:tcPr>
-          <w:p/>
+          <w:p>
+            <w:r>
+              <w:t>Hail to you who is full of grace: Hail to you who has found grace: Hail to you who has given birth to Christ: the Lord is with you.</w:t>
+            </w:r>
+          </w:p>
         </w:tc>
         <w:tc>
           <w:tcPr>
@@ -1796,7 +1826,11 @@
           <w:tcPr>
             <w:tcW w:w="702" w:type="pct"/>
           </w:tcPr>
-          <w:p/>
+          <w:p>
+            <w:r>
+              <w:t>Like an incorruptible bridal chamber: the Holy Spirit came on you: The power of the Most High: will overshadow you, O Mary;</w:t>
+            </w:r>
+          </w:p>
         </w:tc>
         <w:tc>
           <w:tcPr>
@@ -1969,7 +2003,11 @@
           <w:tcPr>
             <w:tcW w:w="702" w:type="pct"/>
           </w:tcPr>
-          <w:p/>
+          <w:p>
+            <w:r>
+              <w:t>For you begot the Truth: the Logos the Son of the Father: who continues forever: He came and saved us from our sins.</w:t>
+            </w:r>
+          </w:p>
         </w:tc>
         <w:tc>
           <w:tcPr>
@@ -2144,7 +2182,11 @@
           <w:tcPr>
             <w:tcW w:w="702" w:type="pct"/>
           </w:tcPr>
-          <w:p/>
+          <w:p>
+            <w:r>
+              <w:t>Hail to you who is full of grace: Hail to you who has found grace: Hail to you who has given birth to Christ: the Lord is with you.</w:t>
+            </w:r>
+          </w:p>
         </w:tc>
         <w:tc>
           <w:tcPr>
@@ -2470,7 +2512,11 @@
           <w:tcPr>
             <w:tcW w:w="702" w:type="pct"/>
           </w:tcPr>
-          <w:p/>
+          <w:p>
+            <w:r>
+              <w:t>You are the offspring: and root of David: who, for us, gave birth according to the flesh: to our Savior Jesus Christ.</w:t>
+            </w:r>
+          </w:p>
         </w:tc>
         <w:tc>
           <w:tcPr>
@@ -2648,7 +2694,11 @@
           <w:tcPr>
             <w:tcW w:w="702" w:type="pct"/>
           </w:tcPr>
-          <w:p/>
+          <w:p>
+            <w:r>
+              <w:t>The Only Begotten of the Father: before all ages: emptied Himself and took the form of a servant: from you for our salvation.</w:t>
+            </w:r>
+          </w:p>
         </w:tc>
         <w:tc>
           <w:tcPr>
@@ -2823,7 +2873,11 @@
           <w:tcPr>
             <w:tcW w:w="702" w:type="pct"/>
           </w:tcPr>
-          <w:p/>
+          <w:p>
+            <w:r>
+              <w:t>Hail to you who is full of grace: Hail to you who has found grace: Hail to you who has given birth to Christ: the Lord is with you.</w:t>
+            </w:r>
+          </w:p>
         </w:tc>
         <w:tc>
           <w:tcPr>
@@ -3242,7 +3296,11 @@
           <w:tcPr>
             <w:tcW w:w="702" w:type="pct"/>
           </w:tcPr>
-          <w:p/>
+          <w:p>
+            <w:r>
+              <w:t>You became a second heaven: on earth O Mother of God: for He shined for us from you: the Sun of Righteousness.</w:t>
+            </w:r>
+          </w:p>
         </w:tc>
         <w:tc>
           <w:tcPr>
@@ -3443,7 +3501,16 @@
           <w:tcPr>
             <w:tcW w:w="702" w:type="pct"/>
           </w:tcPr>
-          <w:p/>
+          <w:p>
+            <w:r>
+              <w:lastRenderedPageBreak/>
+              <w:t xml:space="preserve">You begot Him through prophecy: without seed, </w:t>
+            </w:r>
+            <w:r>
+              <w:lastRenderedPageBreak/>
+              <w:t>incorruptible: as a Creator: and Logos of the Father.</w:t>
+            </w:r>
+          </w:p>
         </w:tc>
         <w:tc>
           <w:tcPr>
@@ -3451,6 +3518,7 @@
           </w:tcPr>
           <w:p>
             <w:r>
+              <w:lastRenderedPageBreak/>
               <w:t xml:space="preserve">You bore Him according to the prophecy: without seed </w:t>
             </w:r>
             <w:r>
@@ -3623,7 +3691,11 @@
           <w:tcPr>
             <w:tcW w:w="702" w:type="pct"/>
           </w:tcPr>
-          <w:p/>
+          <w:p>
+            <w:r>
+              <w:t>Hail to you who is full of grace: Hail to you who has found grace: Hail to you who has given birth to Christ: the Lord is with you.</w:t>
+            </w:r>
+          </w:p>
         </w:tc>
         <w:tc>
           <w:tcPr>
@@ -4095,7 +4167,11 @@
           <w:tcPr>
             <w:tcW w:w="702" w:type="pct"/>
           </w:tcPr>
-          <w:p/>
+          <w:p>
+            <w:r>
+              <w:t>The tabernacle that is called: the Holy of Holies: containing the ark: overlaid with gold on every side;</w:t>
+            </w:r>
+          </w:p>
         </w:tc>
         <w:tc>
           <w:tcPr>
@@ -4281,7 +4357,16 @@
           <w:tcPr>
             <w:tcW w:w="702" w:type="pct"/>
           </w:tcPr>
-          <w:p/>
+          <w:p>
+            <w:r>
+              <w:lastRenderedPageBreak/>
+              <w:t xml:space="preserve">Which contains the tablets: of the covenant: and the golden pot: with the manna </w:t>
+            </w:r>
+            <w:r>
+              <w:lastRenderedPageBreak/>
+              <w:t>hidden in it.</w:t>
+            </w:r>
+          </w:p>
         </w:tc>
         <w:tc>
           <w:tcPr>
@@ -4289,6 +4374,7 @@
           </w:tcPr>
           <w:p>
             <w:r>
+              <w:lastRenderedPageBreak/>
               <w:t xml:space="preserve">Wherein are the tables: of the Covenant: and the golden pot: wherein the </w:t>
             </w:r>
             <w:r>
@@ -4461,7 +4547,11 @@
           <w:tcPr>
             <w:tcW w:w="702" w:type="pct"/>
           </w:tcPr>
-          <w:p/>
+          <w:p>
+            <w:r>
+              <w:t>This is a type of the Son of God: who came and dwelt in Mary: the undefiled Virgin: He was incarnate from her.</w:t>
+            </w:r>
+          </w:p>
         </w:tc>
         <w:tc>
           <w:tcPr>
@@ -4644,7 +4734,11 @@
           <w:tcPr>
             <w:tcW w:w="702" w:type="pct"/>
           </w:tcPr>
-          <w:p/>
+          <w:p>
+            <w:r>
+              <w:t>She begot Him for the world: in inseparable oneness: for He is the King of Glory: He came and saved us.</w:t>
+            </w:r>
+          </w:p>
         </w:tc>
         <w:tc>
           <w:tcPr>
@@ -4794,7 +4888,11 @@
           <w:tcPr>
             <w:tcW w:w="702" w:type="pct"/>
           </w:tcPr>
-          <w:p/>
+          <w:p>
+            <w:r>
+              <w:t>Paradise shouts joyfully: for the Lamb came: the Logos, the Son of the Father, who continues forever: He came and saved us from our sins.</w:t>
+            </w:r>
+          </w:p>
         </w:tc>
         <w:tc>
           <w:tcPr>
@@ -4945,7 +5043,11 @@
           <w:tcPr>
             <w:tcW w:w="702" w:type="pct"/>
           </w:tcPr>
-          <w:p/>
+          <w:p>
+            <w:r>
+              <w:t>Hail to you who is full of grace: Hail to you who has found grace: Hail to you who has given birth to Christ: the Lord is with you.</w:t>
+            </w:r>
+          </w:p>
         </w:tc>
         <w:tc>
           <w:tcPr>
@@ -5331,7 +5433,11 @@
           <w:tcPr>
             <w:tcW w:w="702" w:type="pct"/>
           </w:tcPr>
-          <w:p/>
+          <w:p>
+            <w:r>
+              <w:t>You are called the Mother of God: the True King, and after you gave birth to Him: paradoxically: you remained a Virgin.</w:t>
+            </w:r>
+          </w:p>
         </w:tc>
         <w:tc>
           <w:tcPr>
@@ -5486,7 +5592,11 @@
           <w:tcPr>
             <w:tcW w:w="702" w:type="pct"/>
           </w:tcPr>
-          <w:p/>
+          <w:p>
+            <w:r>
+              <w:t>Emmanuel, whom you begot: has preserved you: without corruption: your virginity being sealed.</w:t>
+            </w:r>
+          </w:p>
         </w:tc>
         <w:tc>
           <w:tcPr>
@@ -5663,7 +5773,15 @@
           <w:tcPr>
             <w:tcW w:w="702" w:type="pct"/>
           </w:tcPr>
-          <w:p/>
+          <w:p>
+            <w:r>
+              <w:t xml:space="preserve">Hail to you who is full of grace: Hail to you who has found grace: Hail to you who has given birth to Christ: the Lord is with </w:t>
+            </w:r>
+            <w:r>
+              <w:lastRenderedPageBreak/>
+              <w:t>you.</w:t>
+            </w:r>
+          </w:p>
         </w:tc>
         <w:tc>
           <w:tcPr>
@@ -5671,6 +5789,7 @@
           </w:tcPr>
           <w:p>
             <w:r>
+              <w:lastRenderedPageBreak/>
               <w:t>Hail to you, O full of grace: Hail to you, who has found grace: Hail to you, who gave birth Christ: The Lord is with You.</w:t>
             </w:r>
           </w:p>
@@ -6060,7 +6179,11 @@
           <w:tcPr>
             <w:tcW w:w="702" w:type="pct"/>
           </w:tcPr>
-          <w:p/>
+          <w:p>
+            <w:r>
+              <w:t>You are likened to the ladder: the Jacob saw with fear: high up to heaven: with the Lord upon it.</w:t>
+            </w:r>
+          </w:p>
         </w:tc>
         <w:tc>
           <w:tcPr>
@@ -6212,7 +6335,11 @@
           <w:tcPr>
             <w:tcW w:w="702" w:type="pct"/>
           </w:tcPr>
-          <w:p/>
+          <w:p>
+            <w:r>
+              <w:t>Hail to you from us: O you who accepted the Incomprehensible: in your virginal womb: that was sealed from all sides.</w:t>
+            </w:r>
+          </w:p>
         </w:tc>
         <w:tc>
           <w:tcPr>
@@ -6366,7 +6493,11 @@
           <w:tcPr>
             <w:tcW w:w="702" w:type="pct"/>
           </w:tcPr>
-          <w:p/>
+          <w:p>
+            <w:r>
+              <w:t>You became our intercessor: before God our Savior: Who was incarnate of you: for our salvation.</w:t>
+            </w:r>
+          </w:p>
         </w:tc>
         <w:tc>
           <w:tcPr>
@@ -6548,7 +6679,16 @@
           <w:tcPr>
             <w:tcW w:w="702" w:type="pct"/>
           </w:tcPr>
-          <w:p/>
+          <w:p>
+            <w:r>
+              <w:lastRenderedPageBreak/>
+              <w:t xml:space="preserve">Hail to you who is full of grace: Hail to you who has </w:t>
+            </w:r>
+            <w:r>
+              <w:lastRenderedPageBreak/>
+              <w:t>found grace: Hail to you who has given birth to Christ: the Lord is with you.</w:t>
+            </w:r>
+          </w:p>
         </w:tc>
         <w:tc>
           <w:tcPr>
@@ -6556,6 +6696,7 @@
           </w:tcPr>
           <w:p>
             <w:r>
+              <w:lastRenderedPageBreak/>
               <w:t xml:space="preserve">Hail to you, O full of grace: Hail to you, who has found </w:t>
             </w:r>
             <w:r>
@@ -7018,7 +7159,11 @@
           <w:tcPr>
             <w:tcW w:w="702" w:type="pct"/>
           </w:tcPr>
-          <w:p/>
+          <w:p>
+            <w:r>
+              <w:t>Behold, the Lord came out of you: O blessed and perfect one: to save the world, which He created: because of His many compassions.</w:t>
+            </w:r>
+          </w:p>
         </w:tc>
         <w:tc>
           <w:tcPr>
@@ -7206,7 +7351,11 @@
           <w:tcPr>
             <w:tcW w:w="702" w:type="pct"/>
           </w:tcPr>
-          <w:p/>
+          <w:p>
+            <w:r>
+              <w:t>We sing to Him. We glorify Him: We highly exalt Him: as the Good One and Lover of mankind, have mercy: upon us according to Your great mercy.</w:t>
+            </w:r>
+          </w:p>
         </w:tc>
         <w:tc>
           <w:tcPr>
@@ -7214,7 +7363,7 @@
           </w:tcPr>
           <w:p>
             <w:r>
-              <w:t>We praise Him and glorify Him: and exalt Him above all: as a Good and Lover of Mankind: Have mercy on on us according to Your great mercy.</w:t>
+              <w:t>We praise Him and glorify Him: and exalt Him above all: as a Good and Lover of Mankind: Have mercy on us according to Your great mercy.</w:t>
             </w:r>
           </w:p>
         </w:tc>
@@ -7392,7 +7541,16 @@
           <w:tcPr>
             <w:tcW w:w="702" w:type="pct"/>
           </w:tcPr>
-          <w:p/>
+          <w:p>
+            <w:r>
+              <w:lastRenderedPageBreak/>
+              <w:t xml:space="preserve">Hail to you who is full of grace: Hail to you who has found grace: Hail to you </w:t>
+            </w:r>
+            <w:r>
+              <w:lastRenderedPageBreak/>
+              <w:t>who has given birth to Christ: the Lord is with you.</w:t>
+            </w:r>
+          </w:p>
         </w:tc>
         <w:tc>
           <w:tcPr>
@@ -7400,6 +7558,7 @@
           </w:tcPr>
           <w:p>
             <w:r>
+              <w:lastRenderedPageBreak/>
               <w:t xml:space="preserve">Hail to you, O full of grace: Hail to you, who has found grace: Hail to you, who </w:t>
             </w:r>
             <w:r>
@@ -7686,7 +7845,11 @@
           <w:tcPr>
             <w:tcW w:w="702" w:type="pct"/>
           </w:tcPr>
-          <w:p/>
+          <w:p>
+            <w:r>
+              <w:t>Hail to her who is full of grace: the undefiled Virgin: the chosen vessel: of the whole world.</w:t>
+            </w:r>
+          </w:p>
         </w:tc>
         <w:tc>
           <w:tcPr>
@@ -7841,7 +8004,11 @@
           <w:tcPr>
             <w:tcW w:w="702" w:type="pct"/>
           </w:tcPr>
-          <w:p/>
+          <w:p>
+            <w:r>
+              <w:t>The inextinguishable lamp: the pride of virginity: the indestructible altar: and the scepter of the faith.</w:t>
+            </w:r>
+          </w:p>
         </w:tc>
         <w:tc>
           <w:tcPr>
@@ -8000,7 +8167,11 @@
           <w:tcPr>
             <w:tcW w:w="702" w:type="pct"/>
           </w:tcPr>
-          <w:p/>
+          <w:p>
+            <w:r>
+              <w:t>Ask Him whom you gave birth: our Good Savior: that He may take away our suffering: and establish for us His peace.</w:t>
+            </w:r>
+          </w:p>
         </w:tc>
         <w:tc>
           <w:tcPr>
@@ -8161,7 +8332,11 @@
           <w:tcPr>
             <w:tcW w:w="702" w:type="pct"/>
           </w:tcPr>
-          <w:p/>
+          <w:p>
+            <w:r>
+              <w:t>Hail to her who is full of grace: the pure lamp stand: that carried the lamp: the fire of the Divinity.</w:t>
+            </w:r>
+          </w:p>
         </w:tc>
         <w:tc>
           <w:tcPr>
@@ -8343,7 +8518,11 @@
           <w:tcPr>
             <w:tcW w:w="702" w:type="pct"/>
           </w:tcPr>
-          <w:p/>
+          <w:p>
+            <w:r>
+              <w:t>Hail to you, O hope of salvation: for the whole world: for because of you we were freed: from the curse of Eve.</w:t>
+            </w:r>
+          </w:p>
         </w:tc>
         <w:tc>
           <w:tcPr>
@@ -8497,7 +8676,11 @@
           <w:tcPr>
             <w:tcW w:w="702" w:type="pct"/>
           </w:tcPr>
-          <w:p/>
+          <w:p>
+            <w:r>
+              <w:t>Because of you, also, we became: a dwelling place for the Holy Spirit: Who came upon you: and sanctified you.</w:t>
+            </w:r>
+          </w:p>
         </w:tc>
         <w:tc>
           <w:tcPr>
@@ -8651,7 +8834,11 @@
           <w:tcPr>
             <w:tcW w:w="702" w:type="pct"/>
           </w:tcPr>
-          <w:p/>
+          <w:p>
+            <w:r>
+              <w:t>Hail to the one whom Gabriel: greeted saying: "Hail to you, who are full of grace: the Lord is with you".</w:t>
+            </w:r>
+          </w:p>
         </w:tc>
         <w:tc>
           <w:tcPr>
@@ -8777,19 +8964,31 @@
                 <w:rFonts w:asciiTheme="majorHAnsi" w:hAnsiTheme="majorHAnsi" w:cs="PalatinoLinotype-Roman"/>
               </w:rPr>
               <w:lastRenderedPageBreak/>
-              <w:t>For the Father</w:t>
+              <w:t xml:space="preserve">For the </w:t>
+            </w:r>
+            <w:r>
+              <w:rPr>
+                <w:rFonts w:asciiTheme="majorHAnsi" w:hAnsiTheme="majorHAnsi" w:cs="PalatinoLinotype-Roman"/>
+              </w:rPr>
+              <w:t>Father</w:t>
             </w:r>
             <w:r>
               <w:rPr>
                 <w:rFonts w:asciiTheme="majorHAnsi" w:hAnsiTheme="majorHAnsi" w:cs="Courier New"/>
               </w:rPr>
-              <w:t>ʹ</w:t>
-            </w:r>
-            <w:r>
-              <w:rPr>
-                <w:rFonts w:asciiTheme="majorHAnsi" w:hAnsiTheme="majorHAnsi" w:cs="PalatinoLinotype-Roman"/>
-              </w:rPr>
-              <w:t>s joy was in your conception and the coming of His Son</w:t>
+              <w:t>'</w:t>
+            </w:r>
+            <w:r>
+              <w:rPr>
+                <w:rFonts w:asciiTheme="majorHAnsi" w:hAnsiTheme="majorHAnsi" w:cs="PalatinoLinotype-Roman"/>
+              </w:rPr>
+              <w:t>s</w:t>
+            </w:r>
+            <w:r>
+              <w:rPr>
+                <w:rFonts w:asciiTheme="majorHAnsi" w:hAnsiTheme="majorHAnsi" w:cs="PalatinoLinotype-Roman"/>
+              </w:rPr>
+              <w:t xml:space="preserve"> joy was in your conception and the coming of His Son</w:t>
             </w:r>
             <w:r>
               <w:rPr>
@@ -8816,7 +9015,16 @@
           <w:tcPr>
             <w:tcW w:w="702" w:type="pct"/>
           </w:tcPr>
-          <w:p/>
+          <w:p>
+            <w:r>
+              <w:lastRenderedPageBreak/>
+              <w:t xml:space="preserve">The joy of the Father: was in your conception: and the presence of the Son: was in </w:t>
+            </w:r>
+            <w:r>
+              <w:lastRenderedPageBreak/>
+              <w:t>your womb.</w:t>
+            </w:r>
+          </w:p>
         </w:tc>
         <w:tc>
           <w:tcPr>
@@ -8824,6 +9032,7 @@
           </w:tcPr>
           <w:p>
             <w:r>
+              <w:lastRenderedPageBreak/>
               <w:t xml:space="preserve">The pleasure of the FAther: was in your conception: and the advent of the Son: </w:t>
             </w:r>
             <w:r>
@@ -8992,7 +9201,11 @@
           <w:tcPr>
             <w:tcW w:w="702" w:type="pct"/>
           </w:tcPr>
-          <w:p/>
+          <w:p>
+            <w:r>
+              <w:t>The Holy Spirit: filled every part of: your soul and your body: O Mary, the Mother of God.</w:t>
+            </w:r>
+          </w:p>
         </w:tc>
         <w:tc>
           <w:tcPr>
@@ -9156,7 +9369,11 @@
           <w:tcPr>
             <w:tcW w:w="702" w:type="pct"/>
           </w:tcPr>
-          <w:p/>
+          <w:p>
+            <w:r>
+              <w:t>Therefore, we also celebrate: both a spiritual: and prophetic feast: proclaiming with King David,</w:t>
+            </w:r>
+          </w:p>
         </w:tc>
         <w:tc>
           <w:tcPr>
@@ -9328,7 +9545,11 @@
           <w:tcPr>
             <w:tcW w:w="702" w:type="pct"/>
           </w:tcPr>
-          <w:p/>
+          <w:p>
+            <w:r>
+              <w:t>"Arise, O Lord to Your rest: You and the ark: of Your holy place": which is you, O Mary.</w:t>
+            </w:r>
+          </w:p>
         </w:tc>
         <w:tc>
           <w:tcPr>
@@ -9488,7 +9709,11 @@
           <w:tcPr>
             <w:tcW w:w="702" w:type="pct"/>
           </w:tcPr>
-          <w:p/>
+          <w:p>
+            <w:r>
+              <w:t>We ask you to remember us: O our trusted advocate: before our Lord Jesus Christ: the He may forgive us our sins.</w:t>
+            </w:r>
+          </w:p>
         </w:tc>
         <w:tc>
           <w:tcPr>
@@ -9844,7 +10069,11 @@
           <w:tcPr>
             <w:tcW w:w="702" w:type="pct"/>
           </w:tcPr>
-          <w:p/>
+          <w:p>
+            <w:r>
+              <w:t>Hail to her who is full of grace: the undefiled Virgin: the tabernacle not made by hands: the Treasure of Righteousness.</w:t>
+            </w:r>
+          </w:p>
         </w:tc>
         <w:tc>
           <w:tcPr>
@@ -9992,7 +10221,11 @@
           <w:tcPr>
             <w:tcW w:w="702" w:type="pct"/>
           </w:tcPr>
-          <w:p/>
+          <w:p>
+            <w:r>
+              <w:t>Hail to the beautiful dove: who announced to us the good news: of the peace of God: that came to mankind.</w:t>
+            </w:r>
+          </w:p>
         </w:tc>
         <w:tc>
           <w:tcPr>
@@ -10146,7 +10379,11 @@
           <w:tcPr>
             <w:tcW w:w="702" w:type="pct"/>
           </w:tcPr>
-          <w:p/>
+          <w:p>
+            <w:r>
+              <w:t>Hail to the Mother of Him: who became a Man by His own will: and by the pleasure of His Father: and the Holy Spirit.</w:t>
+            </w:r>
+          </w:p>
         </w:tc>
         <w:tc>
           <w:tcPr>
@@ -10326,7 +10563,16 @@
           <w:tcPr>
             <w:tcW w:w="702" w:type="pct"/>
           </w:tcPr>
-          <w:p/>
+          <w:p>
+            <w:r>
+              <w:lastRenderedPageBreak/>
+              <w:t xml:space="preserve">Hail to the golden pot: where the manna is hidden: and the almod wooden rod: </w:t>
+            </w:r>
+            <w:r>
+              <w:lastRenderedPageBreak/>
+              <w:t>with which Moses hit the rock.</w:t>
+            </w:r>
+          </w:p>
         </w:tc>
         <w:tc>
           <w:tcPr>
@@ -10334,6 +10580,7 @@
           </w:tcPr>
           <w:p>
             <w:r>
+              <w:lastRenderedPageBreak/>
               <w:t xml:space="preserve">Hail to the golden pot: wherein the manna was hidden: and the almond </w:t>
             </w:r>
             <w:r>
@@ -10485,7 +10732,11 @@
           <w:tcPr>
             <w:tcW w:w="702" w:type="pct"/>
           </w:tcPr>
-          <w:p/>
+          <w:p>
+            <w:r>
+              <w:t>Hail to you, O full of grace: the spiritual table: that gives life to everyone: who eats from it.</w:t>
+            </w:r>
+          </w:p>
         </w:tc>
         <w:tc>
           <w:tcPr>
@@ -10649,7 +10900,11 @@
           <w:tcPr>
             <w:tcW w:w="702" w:type="pct"/>
           </w:tcPr>
-          <w:p/>
+          <w:p>
+            <w:r>
+              <w:t>Hail to the incorrupt vessel: of the Divinity: that heals everyone: who drinks from it.</w:t>
+            </w:r>
+          </w:p>
         </w:tc>
         <w:tc>
           <w:tcPr>
@@ -10812,7 +11067,11 @@
           <w:tcPr>
             <w:tcW w:w="702" w:type="pct"/>
           </w:tcPr>
-          <w:p/>
+          <w:p>
+            <w:r>
+              <w:t>I will start with the desire: to move the instrument of my tongue: and speak of the honor of this Virgin: together with her analogies.</w:t>
+            </w:r>
+          </w:p>
         </w:tc>
         <w:tc>
           <w:tcPr>
@@ -10990,7 +11249,16 @@
           <w:tcPr>
             <w:tcW w:w="702" w:type="pct"/>
           </w:tcPr>
-          <w:p/>
+          <w:p>
+            <w:r>
+              <w:lastRenderedPageBreak/>
+              <w:t xml:space="preserve">For she is our pride: our hope and our strength: in </w:t>
+            </w:r>
+            <w:r>
+              <w:lastRenderedPageBreak/>
+              <w:t>the Parousia of our God: our Lord Jesus Christ.</w:t>
+            </w:r>
+          </w:p>
         </w:tc>
         <w:tc>
           <w:tcPr>
@@ -10998,6 +11266,7 @@
           </w:tcPr>
           <w:p>
             <w:r>
+              <w:lastRenderedPageBreak/>
               <w:t xml:space="preserve">For she is our pride: and our hope and steadfastness: </w:t>
             </w:r>
             <w:r>
@@ -11169,7 +11438,11 @@
           <w:tcPr>
             <w:tcW w:w="702" w:type="pct"/>
           </w:tcPr>
-          <w:p/>
+          <w:p>
+            <w:r>
+              <w:t>We exalt you worthily: with Elizabeth your relative saying: "Blessed are you among women: and blessed is the Fruit of your womb."</w:t>
+            </w:r>
+          </w:p>
         </w:tc>
         <w:tc>
           <w:tcPr>
@@ -11341,7 +11614,11 @@
           <w:tcPr>
             <w:tcW w:w="702" w:type="pct"/>
           </w:tcPr>
-          <w:p/>
+          <w:p>
+            <w:r>
+              <w:t>We send unto you greetings: with Gabriel the Angel saying: "Hail to you, O full of grace: the Lord is with you".</w:t>
+            </w:r>
+          </w:p>
         </w:tc>
         <w:tc>
           <w:tcPr>
@@ -11489,7 +11766,11 @@
           <w:tcPr>
             <w:tcW w:w="702" w:type="pct"/>
           </w:tcPr>
-          <w:p/>
+          <w:p>
+            <w:r>
+              <w:t>Hail to you O Virgin: the true and faithful Queen: Hail to the pride of our race: who, for us, gave birth to Emmanuel.</w:t>
+            </w:r>
+          </w:p>
         </w:tc>
         <w:tc>
           <w:tcPr>
@@ -11646,7 +11927,16 @@
           <w:tcPr>
             <w:tcW w:w="702" w:type="pct"/>
           </w:tcPr>
-          <w:p/>
+          <w:p>
+            <w:r>
+              <w:lastRenderedPageBreak/>
+              <w:t xml:space="preserve">We ask you to remember us: O our trusted advocate: </w:t>
+            </w:r>
+            <w:r>
+              <w:lastRenderedPageBreak/>
+              <w:t>before our Lord Jesus Christ: that He may forgive us our sins.</w:t>
+            </w:r>
+          </w:p>
         </w:tc>
         <w:tc>
           <w:tcPr>
@@ -11654,6 +11944,7 @@
           </w:tcPr>
           <w:p>
             <w:r>
+              <w:lastRenderedPageBreak/>
               <w:t xml:space="preserve">We ask you, remember us: O our trusted advocate: </w:t>
             </w:r>
             <w:r>
@@ -12026,7 +12317,11 @@
           <w:tcPr>
             <w:tcW w:w="702" w:type="pct"/>
           </w:tcPr>
-          <w:p/>
+          <w:p>
+            <w:r>
+              <w:t>O our Lord Jesus Christ: who carries the sin of the world: count us with Your sheep: those who are at Your right.</w:t>
+            </w:r>
+          </w:p>
         </w:tc>
         <w:tc>
           <w:tcPr>
@@ -12204,7 +12499,11 @@
           <w:tcPr>
             <w:tcW w:w="702" w:type="pct"/>
           </w:tcPr>
-          <w:p/>
+          <w:p>
+            <w:r>
+              <w:t>When you come in Your second: fearful Parousia: let us not hear with trembling: You say, "I do not know you".</w:t>
+            </w:r>
+          </w:p>
         </w:tc>
         <w:tc>
           <w:tcPr>
@@ -12379,7 +12678,11 @@
           <w:tcPr>
             <w:tcW w:w="702" w:type="pct"/>
           </w:tcPr>
-          <w:p/>
+          <w:p>
+            <w:r>
+              <w:t>But make us worthy: to hear the voice full of joy: of Your compassions: proclaiming and saying,</w:t>
+            </w:r>
+          </w:p>
         </w:tc>
         <w:tc>
           <w:tcPr>
@@ -12543,7 +12846,11 @@
           <w:tcPr>
             <w:tcW w:w="702" w:type="pct"/>
           </w:tcPr>
-          <w:p/>
+          <w:p>
+            <w:r>
+              <w:t>"Come unto Me: O blessed of My Father: and inherit the life: that lasts forever".</w:t>
+            </w:r>
+          </w:p>
         </w:tc>
         <w:tc>
           <w:tcPr>
@@ -12698,12 +13005,18 @@
               <w:rPr>
                 <w:rFonts w:asciiTheme="minorHAnsi" w:hAnsiTheme="minorHAnsi" w:cs="PalatinoLinotype-Roman"/>
               </w:rPr>
-              <w:t>afflications: and the righteous will come:</w:t>
+              <w:t>afflictions</w:t>
             </w:r>
             <w:r>
               <w:rPr>
                 <w:rFonts w:asciiTheme="minorHAnsi" w:hAnsiTheme="minorHAnsi" w:cs="PalatinoLinotype-Roman"/>
               </w:rPr>
+              <w:t>: and the righteous will come:</w:t>
+            </w:r>
+            <w:r>
+              <w:rPr>
+                <w:rFonts w:asciiTheme="minorHAnsi" w:hAnsiTheme="minorHAnsi" w:cs="PalatinoLinotype-Roman"/>
+              </w:rPr>
               <w:t xml:space="preserve"> </w:t>
             </w:r>
             <w:r>
@@ -12718,7 +13031,11 @@
           <w:tcPr>
             <w:tcW w:w="702" w:type="pct"/>
           </w:tcPr>
-          <w:p/>
+          <w:p>
+            <w:r>
+              <w:t>The martyrs will come: carrying their sufferings: and the righteous will come: carrying their virtues.</w:t>
+            </w:r>
+          </w:p>
         </w:tc>
         <w:tc>
           <w:tcPr>
@@ -12914,7 +13231,11 @@
           <w:tcPr>
             <w:tcW w:w="702" w:type="pct"/>
           </w:tcPr>
-          <w:p/>
+          <w:p>
+            <w:r>
+              <w:t>The Son of God shall come: in His glory and that of His Father: He will give each one: according to the deeds which he has done.</w:t>
+            </w:r>
+          </w:p>
         </w:tc>
         <w:tc>
           <w:tcPr>
@@ -13089,7 +13410,11 @@
           <w:tcPr>
             <w:tcW w:w="702" w:type="pct"/>
           </w:tcPr>
-          <w:p/>
+          <w:p>
+            <w:r>
+              <w:t>Christ, the Logos of the Father: the Only Begotten God: grant us Your peace: that is full of joy.</w:t>
+            </w:r>
+          </w:p>
         </w:tc>
         <w:tc>
           <w:tcPr>
@@ -13269,7 +13594,11 @@
           <w:tcPr>
             <w:tcW w:w="702" w:type="pct"/>
           </w:tcPr>
-          <w:p/>
+          <w:p>
+            <w:r>
+              <w:t>As You have given: to Your holy apostles: likewise also say to us: "My peace I give unto you.</w:t>
+            </w:r>
+          </w:p>
         </w:tc>
         <w:tc>
           <w:tcPr>
@@ -13441,7 +13770,11 @@
           <w:tcPr>
             <w:tcW w:w="702" w:type="pct"/>
           </w:tcPr>
-          <w:p/>
+          <w:p>
+            <w:r>
+              <w:t>My peace which I: have taken from My Father: I leave with you: now and forever".</w:t>
+            </w:r>
+          </w:p>
         </w:tc>
         <w:tc>
           <w:tcPr>
@@ -13640,7 +13973,11 @@
           <w:tcPr>
             <w:tcW w:w="702" w:type="pct"/>
           </w:tcPr>
-          <w:p/>
+          <w:p>
+            <w:r>
+              <w:t>O angel of this day: flying up with this hymn: remember us before the Lord: that He may forgive us our sins.</w:t>
+            </w:r>
+          </w:p>
         </w:tc>
         <w:tc>
           <w:tcPr>
@@ -13824,7 +14161,11 @@
           <w:tcPr>
             <w:tcW w:w="702" w:type="pct"/>
           </w:tcPr>
-          <w:p/>
+          <w:p>
+            <w:r>
+              <w:t>The sick heal them: those who have slept, O Lord, repose them: and our brothers in all distress: my Lord, help us and all of them.</w:t>
+            </w:r>
+          </w:p>
         </w:tc>
         <w:tc>
           <w:tcPr>
@@ -13995,7 +14336,16 @@
           <w:tcPr>
             <w:tcW w:w="702" w:type="pct"/>
           </w:tcPr>
-          <w:p/>
+          <w:p>
+            <w:r>
+              <w:lastRenderedPageBreak/>
+              <w:t xml:space="preserve">We will be blessed by God: We will praise His holy Name: and His praise will: </w:t>
+            </w:r>
+            <w:r>
+              <w:lastRenderedPageBreak/>
+              <w:t>always be in our mouths.</w:t>
+            </w:r>
+          </w:p>
         </w:tc>
         <w:tc>
           <w:tcPr>
@@ -14003,6 +14353,7 @@
           </w:tcPr>
           <w:p>
             <w:r>
+              <w:lastRenderedPageBreak/>
               <w:t xml:space="preserve">May God bless us: let us bless His holy name: May His blessing continually: be </w:t>
             </w:r>
             <w:r>
@@ -14172,7 +14523,11 @@
           <w:tcPr>
             <w:tcW w:w="702" w:type="pct"/>
           </w:tcPr>
-          <w:p/>
+          <w:p>
+            <w:r>
+              <w:t>Blessed is the Father, and the Son: and the Holy Spirit: the perfect Trinity: We worship Him, we glorify Him.</w:t>
+            </w:r>
+          </w:p>
         </w:tc>
         <w:tc>
           <w:tcPr>

</xml_diff>